<commit_message>
Correções na geração do documento.
</commit_message>
<xml_diff>
--- a/med_admin/FrontEnd/modelo_med.docx
+++ b/med_admin/FrontEnd/modelo_med.docx
@@ -161,6 +161,15 @@
           <w:u w:val="single"/>
         </w:rPr>
         <w:t>Nº</w:t>
+      </w:r>
+      <w:r>
+        <w:rPr>
+          <w:b/>
+          <w:sz w:val="48"/>
+          <w:szCs w:val="48"/>
+          <w:u w:val="single"/>
+        </w:rPr>
+        <w:t xml:space="preserve"> </w:t>
       </w:r>
       <w:r>
         <w:rPr>
@@ -1176,7 +1185,7 @@
 </file>
 
 <file path=customXml/itemProps1.xml><?xml version="1.0" encoding="utf-8"?>
-<ds:datastoreItem xmlns:ds="http://schemas.openxmlformats.org/officeDocument/2006/customXml" ds:itemID="{2AD2D51E-2296-4AB2-A425-0455B89421AD}">
+<ds:datastoreItem xmlns:ds="http://schemas.openxmlformats.org/officeDocument/2006/customXml" ds:itemID="{DB753ECF-5A56-40C6-AF55-07CC67D4EB84}">
   <ds:schemaRefs>
     <ds:schemaRef ds:uri="http://schemas.openxmlformats.org/officeDocument/2006/bibliography"/>
   </ds:schemaRefs>

</xml_diff>